<commit_message>
Changes from interview retro
</commit_message>
<xml_diff>
--- a/Documents/NET Developer Practicum - Refactoring - In-House.docx
+++ b/Documents/NET Developer Practicum - Refactoring - In-House.docx
@@ -141,7 +141,58 @@
           <w:sz w:val="20"/>
           <w:szCs w:val="20"/>
         </w:rPr>
-        <w:t>Testability</w:t>
+        <w:t>Tes</w:t>
+      </w:r>
+      <w:bookmarkStart w:id="0" w:name="_GoBack"/>
+      <w:bookmarkEnd w:id="0"/>
+      <w:r>
+        <w:rPr>
+          <w:rFonts w:cstheme="minorHAnsi"/>
+          <w:sz w:val="20"/>
+          <w:szCs w:val="20"/>
+        </w:rPr>
+        <w:t>tability</w:t>
+      </w:r>
+    </w:p>
+    <w:p>
+      <w:pPr>
+        <w:rPr>
+          <w:rFonts w:cstheme="minorHAnsi"/>
+          <w:b/>
+          <w:sz w:val="20"/>
+          <w:szCs w:val="20"/>
+        </w:rPr>
+      </w:pPr>
+      <w:r>
+        <w:rPr>
+          <w:rFonts w:cstheme="minorHAnsi"/>
+          <w:b/>
+          <w:sz w:val="20"/>
+          <w:szCs w:val="20"/>
+        </w:rPr>
+        <w:t>Hints:</w:t>
+      </w:r>
+    </w:p>
+    <w:p>
+      <w:pPr>
+        <w:pStyle w:val="ListParagraph"/>
+        <w:numPr>
+          <w:ilvl w:val="0"/>
+          <w:numId w:val="6"/>
+        </w:numPr>
+        <w:rPr>
+          <w:rFonts w:cstheme="minorHAnsi"/>
+          <w:sz w:val="20"/>
+          <w:szCs w:val="20"/>
+        </w:rPr>
+      </w:pPr>
+      <w:r>
+        <w:rPr>
+          <w:rFonts w:cstheme="minorHAnsi"/>
+          <w:sz w:val="20"/>
+          <w:szCs w:val="20"/>
+        </w:rPr>
+        <w:t>If using enumerations, use lower case and start them at 1, not the default of 0</w:t>
       </w:r>
     </w:p>
     <w:p>
@@ -270,8 +321,6 @@
           <w:szCs w:val="20"/>
         </w:rPr>
       </w:pPr>
-      <w:bookmarkStart w:id="0" w:name="_GoBack"/>
-      <w:bookmarkEnd w:id="0"/>
       <w:r>
         <w:rPr>
           <w:rFonts w:cstheme="minorHAnsi"/>
@@ -337,7 +386,7 @@
           <w:sz w:val="20"/>
           <w:szCs w:val="20"/>
         </w:rPr>
-        <w:t>Add ability to have different dishes in the morning and at night (See sample input/output below)</w:t>
+        <w:t>Add ability to switch between morning and night and have that be the first, required parameter</w:t>
       </w:r>
     </w:p>
     <w:p>
@@ -359,23 +408,29 @@
           <w:sz w:val="20"/>
           <w:szCs w:val="20"/>
         </w:rPr>
-        <w:t>Make program backwards comp</w:t>
-      </w:r>
-      <w:r>
-        <w:rPr>
-          <w:rFonts w:cstheme="minorHAnsi"/>
-          <w:sz w:val="20"/>
-          <w:szCs w:val="20"/>
-        </w:rPr>
-        <w:t>atible</w:t>
-      </w:r>
-      <w:r>
-        <w:rPr>
-          <w:rFonts w:cstheme="minorHAnsi"/>
-          <w:sz w:val="20"/>
-          <w:szCs w:val="20"/>
-        </w:rPr>
-        <w:t xml:space="preserve"> or fix existing tests</w:t>
+        <w:t>Fix existing tests</w:t>
+      </w:r>
+    </w:p>
+    <w:p>
+      <w:pPr>
+        <w:numPr>
+          <w:ilvl w:val="0"/>
+          <w:numId w:val="3"/>
+        </w:numPr>
+        <w:spacing w:after="0" w:line="276" w:lineRule="auto"/>
+        <w:rPr>
+          <w:rFonts w:cstheme="minorHAnsi"/>
+          <w:sz w:val="20"/>
+          <w:szCs w:val="20"/>
+        </w:rPr>
+      </w:pPr>
+      <w:r>
+        <w:rPr>
+          <w:rFonts w:cstheme="minorHAnsi"/>
+          <w:sz w:val="20"/>
+          <w:szCs w:val="20"/>
+        </w:rPr>
+        <w:t>Add ability to have different dishes in the morning and at night (See sample input/output below)</w:t>
       </w:r>
     </w:p>
     <w:p>
@@ -806,52 +861,6 @@
           </w:p>
         </w:tc>
       </w:tr>
-      <w:tr>
-        <w:tc>
-          <w:tcPr>
-            <w:tcW w:w="3192" w:type="dxa"/>
-          </w:tcPr>
-          <w:p>
-            <w:pPr>
-              <w:rPr>
-                <w:rFonts w:cstheme="minorHAnsi"/>
-                <w:sz w:val="20"/>
-                <w:szCs w:val="20"/>
-              </w:rPr>
-            </w:pPr>
-            <w:r>
-              <w:rPr>
-                <w:rFonts w:cstheme="minorHAnsi"/>
-                <w:sz w:val="20"/>
-                <w:szCs w:val="20"/>
-              </w:rPr>
-              <w:t>4 (dessert)</w:t>
-            </w:r>
-          </w:p>
-        </w:tc>
-        <w:tc>
-          <w:tcPr>
-            <w:tcW w:w="3192" w:type="dxa"/>
-          </w:tcPr>
-          <w:p>
-            <w:pPr>
-              <w:rPr>
-                <w:rFonts w:cstheme="minorHAnsi"/>
-                <w:sz w:val="20"/>
-                <w:szCs w:val="20"/>
-              </w:rPr>
-            </w:pPr>
-            <w:r>
-              <w:rPr>
-                <w:rFonts w:cstheme="minorHAnsi"/>
-                <w:sz w:val="20"/>
-                <w:szCs w:val="20"/>
-              </w:rPr>
-              <w:t>cake</w:t>
-            </w:r>
-          </w:p>
-        </w:tc>
-      </w:tr>
     </w:tbl>
     <w:p>
       <w:pPr>
@@ -1253,6 +1262,7 @@
                 <w:sz w:val="20"/>
                 <w:szCs w:val="20"/>
               </w:rPr>
+              <w:lastRenderedPageBreak/>
               <w:t xml:space="preserve">morning, </w:t>
             </w:r>
             <w:r>
@@ -1319,7 +1329,6 @@
                 <w:sz w:val="20"/>
                 <w:szCs w:val="20"/>
               </w:rPr>
-              <w:lastRenderedPageBreak/>
               <w:t>morning, 1, 2, 2</w:t>
             </w:r>
           </w:p>
@@ -1903,6 +1912,95 @@
     </w:lvl>
   </w:abstractNum>
   <w:abstractNum w:abstractNumId="2" w15:restartNumberingAfterBreak="0">
+    <w:nsid w:val="249B1527"/>
+    <w:multiLevelType w:val="hybridMultilevel"/>
+    <w:tmpl w:val="DEC00FDE"/>
+    <w:lvl w:ilvl="0" w:tplc="0409000F">
+      <w:start w:val="1"/>
+      <w:numFmt w:val="decimal"/>
+      <w:lvlText w:val="%1."/>
+      <w:lvlJc w:val="left"/>
+      <w:pPr>
+        <w:ind w:left="720" w:hanging="360"/>
+      </w:pPr>
+      <w:rPr>
+        <w:rFonts w:hint="default"/>
+      </w:rPr>
+    </w:lvl>
+    <w:lvl w:ilvl="1" w:tplc="04090019" w:tentative="1">
+      <w:start w:val="1"/>
+      <w:numFmt w:val="lowerLetter"/>
+      <w:lvlText w:val="%2."/>
+      <w:lvlJc w:val="left"/>
+      <w:pPr>
+        <w:ind w:left="1440" w:hanging="360"/>
+      </w:pPr>
+    </w:lvl>
+    <w:lvl w:ilvl="2" w:tplc="0409001B" w:tentative="1">
+      <w:start w:val="1"/>
+      <w:numFmt w:val="lowerRoman"/>
+      <w:lvlText w:val="%3."/>
+      <w:lvlJc w:val="right"/>
+      <w:pPr>
+        <w:ind w:left="2160" w:hanging="180"/>
+      </w:pPr>
+    </w:lvl>
+    <w:lvl w:ilvl="3" w:tplc="0409000F" w:tentative="1">
+      <w:start w:val="1"/>
+      <w:numFmt w:val="decimal"/>
+      <w:lvlText w:val="%4."/>
+      <w:lvlJc w:val="left"/>
+      <w:pPr>
+        <w:ind w:left="2880" w:hanging="360"/>
+      </w:pPr>
+    </w:lvl>
+    <w:lvl w:ilvl="4" w:tplc="04090019" w:tentative="1">
+      <w:start w:val="1"/>
+      <w:numFmt w:val="lowerLetter"/>
+      <w:lvlText w:val="%5."/>
+      <w:lvlJc w:val="left"/>
+      <w:pPr>
+        <w:ind w:left="3600" w:hanging="360"/>
+      </w:pPr>
+    </w:lvl>
+    <w:lvl w:ilvl="5" w:tplc="0409001B" w:tentative="1">
+      <w:start w:val="1"/>
+      <w:numFmt w:val="lowerRoman"/>
+      <w:lvlText w:val="%6."/>
+      <w:lvlJc w:val="right"/>
+      <w:pPr>
+        <w:ind w:left="4320" w:hanging="180"/>
+      </w:pPr>
+    </w:lvl>
+    <w:lvl w:ilvl="6" w:tplc="0409000F" w:tentative="1">
+      <w:start w:val="1"/>
+      <w:numFmt w:val="decimal"/>
+      <w:lvlText w:val="%7."/>
+      <w:lvlJc w:val="left"/>
+      <w:pPr>
+        <w:ind w:left="5040" w:hanging="360"/>
+      </w:pPr>
+    </w:lvl>
+    <w:lvl w:ilvl="7" w:tplc="04090019" w:tentative="1">
+      <w:start w:val="1"/>
+      <w:numFmt w:val="lowerLetter"/>
+      <w:lvlText w:val="%8."/>
+      <w:lvlJc w:val="left"/>
+      <w:pPr>
+        <w:ind w:left="5760" w:hanging="360"/>
+      </w:pPr>
+    </w:lvl>
+    <w:lvl w:ilvl="8" w:tplc="0409001B" w:tentative="1">
+      <w:start w:val="1"/>
+      <w:numFmt w:val="lowerRoman"/>
+      <w:lvlText w:val="%9."/>
+      <w:lvlJc w:val="right"/>
+      <w:pPr>
+        <w:ind w:left="6480" w:hanging="180"/>
+      </w:pPr>
+    </w:lvl>
+  </w:abstractNum>
+  <w:abstractNum w:abstractNumId="3" w15:restartNumberingAfterBreak="0">
     <w:nsid w:val="2FB43CAE"/>
     <w:multiLevelType w:val="hybridMultilevel"/>
     <w:tmpl w:val="992CDB3E"/>
@@ -2015,7 +2113,7 @@
       </w:rPr>
     </w:lvl>
   </w:abstractNum>
-  <w:abstractNum w:abstractNumId="3" w15:restartNumberingAfterBreak="0">
+  <w:abstractNum w:abstractNumId="4" w15:restartNumberingAfterBreak="0">
     <w:nsid w:val="63E513B3"/>
     <w:multiLevelType w:val="hybridMultilevel"/>
     <w:tmpl w:val="E5129C38"/>
@@ -2104,7 +2202,7 @@
       </w:pPr>
     </w:lvl>
   </w:abstractNum>
-  <w:abstractNum w:abstractNumId="4" w15:restartNumberingAfterBreak="0">
+  <w:abstractNum w:abstractNumId="5" w15:restartNumberingAfterBreak="0">
     <w:nsid w:val="7E097F59"/>
     <w:multiLevelType w:val="hybridMultilevel"/>
     <w:tmpl w:val="992CDB3E"/>
@@ -2224,12 +2322,15 @@
     <w:abstractNumId w:val="1"/>
   </w:num>
   <w:num w:numId="3">
+    <w:abstractNumId w:val="4"/>
+  </w:num>
+  <w:num w:numId="4">
+    <w:abstractNumId w:val="5"/>
+  </w:num>
+  <w:num w:numId="5">
     <w:abstractNumId w:val="3"/>
   </w:num>
-  <w:num w:numId="4">
-    <w:abstractNumId w:val="4"/>
-  </w:num>
-  <w:num w:numId="5">
+  <w:num w:numId="6">
     <w:abstractNumId w:val="2"/>
   </w:num>
 </w:numbering>

</xml_diff>

<commit_message>
Scott Wettstein end of practicum
</commit_message>
<xml_diff>
--- a/Documents/NET Developer Practicum - Refactoring - In-House.docx
+++ b/Documents/NET Developer Practicum - Refactoring - In-House.docx
@@ -141,58 +141,7 @@
           <w:sz w:val="20"/>
           <w:szCs w:val="20"/>
         </w:rPr>
-        <w:t>Tes</w:t>
-      </w:r>
-      <w:bookmarkStart w:id="0" w:name="_GoBack"/>
-      <w:bookmarkEnd w:id="0"/>
-      <w:r>
-        <w:rPr>
-          <w:rFonts w:cstheme="minorHAnsi"/>
-          <w:sz w:val="20"/>
-          <w:szCs w:val="20"/>
-        </w:rPr>
-        <w:t>tability</w:t>
-      </w:r>
-    </w:p>
-    <w:p>
-      <w:pPr>
-        <w:rPr>
-          <w:rFonts w:cstheme="minorHAnsi"/>
-          <w:b/>
-          <w:sz w:val="20"/>
-          <w:szCs w:val="20"/>
-        </w:rPr>
-      </w:pPr>
-      <w:r>
-        <w:rPr>
-          <w:rFonts w:cstheme="minorHAnsi"/>
-          <w:b/>
-          <w:sz w:val="20"/>
-          <w:szCs w:val="20"/>
-        </w:rPr>
-        <w:t>Hints:</w:t>
-      </w:r>
-    </w:p>
-    <w:p>
-      <w:pPr>
-        <w:pStyle w:val="ListParagraph"/>
-        <w:numPr>
-          <w:ilvl w:val="0"/>
-          <w:numId w:val="6"/>
-        </w:numPr>
-        <w:rPr>
-          <w:rFonts w:cstheme="minorHAnsi"/>
-          <w:sz w:val="20"/>
-          <w:szCs w:val="20"/>
-        </w:rPr>
-      </w:pPr>
-      <w:r>
-        <w:rPr>
-          <w:rFonts w:cstheme="minorHAnsi"/>
-          <w:sz w:val="20"/>
-          <w:szCs w:val="20"/>
-        </w:rPr>
-        <w:t>If using enumerations, use lower case and start them at 1, not the default of 0</w:t>
+        <w:t>Testability</w:t>
       </w:r>
     </w:p>
     <w:p>
@@ -321,6 +270,8 @@
           <w:szCs w:val="20"/>
         </w:rPr>
       </w:pPr>
+      <w:bookmarkStart w:id="0" w:name="_GoBack"/>
+      <w:bookmarkEnd w:id="0"/>
       <w:r>
         <w:rPr>
           <w:rFonts w:cstheme="minorHAnsi"/>
@@ -386,7 +337,7 @@
           <w:sz w:val="20"/>
           <w:szCs w:val="20"/>
         </w:rPr>
-        <w:t>Add ability to switch between morning and night and have that be the first, required parameter</w:t>
+        <w:t>Add ability to have different dishes in the morning and at night (See sample input/output below)</w:t>
       </w:r>
     </w:p>
     <w:p>
@@ -408,29 +359,23 @@
           <w:sz w:val="20"/>
           <w:szCs w:val="20"/>
         </w:rPr>
-        <w:t>Fix existing tests</w:t>
-      </w:r>
-    </w:p>
-    <w:p>
-      <w:pPr>
-        <w:numPr>
-          <w:ilvl w:val="0"/>
-          <w:numId w:val="3"/>
-        </w:numPr>
-        <w:spacing w:after="0" w:line="276" w:lineRule="auto"/>
-        <w:rPr>
-          <w:rFonts w:cstheme="minorHAnsi"/>
-          <w:sz w:val="20"/>
-          <w:szCs w:val="20"/>
-        </w:rPr>
-      </w:pPr>
-      <w:r>
-        <w:rPr>
-          <w:rFonts w:cstheme="minorHAnsi"/>
-          <w:sz w:val="20"/>
-          <w:szCs w:val="20"/>
-        </w:rPr>
-        <w:t>Add ability to have different dishes in the morning and at night (See sample input/output below)</w:t>
+        <w:t>Make program backwards comp</w:t>
+      </w:r>
+      <w:r>
+        <w:rPr>
+          <w:rFonts w:cstheme="minorHAnsi"/>
+          <w:sz w:val="20"/>
+          <w:szCs w:val="20"/>
+        </w:rPr>
+        <w:t>atible</w:t>
+      </w:r>
+      <w:r>
+        <w:rPr>
+          <w:rFonts w:cstheme="minorHAnsi"/>
+          <w:sz w:val="20"/>
+          <w:szCs w:val="20"/>
+        </w:rPr>
+        <w:t xml:space="preserve"> or fix existing tests</w:t>
       </w:r>
     </w:p>
     <w:p>
@@ -861,6 +806,52 @@
           </w:p>
         </w:tc>
       </w:tr>
+      <w:tr>
+        <w:tc>
+          <w:tcPr>
+            <w:tcW w:w="3192" w:type="dxa"/>
+          </w:tcPr>
+          <w:p>
+            <w:pPr>
+              <w:rPr>
+                <w:rFonts w:cstheme="minorHAnsi"/>
+                <w:sz w:val="20"/>
+                <w:szCs w:val="20"/>
+              </w:rPr>
+            </w:pPr>
+            <w:r>
+              <w:rPr>
+                <w:rFonts w:cstheme="minorHAnsi"/>
+                <w:sz w:val="20"/>
+                <w:szCs w:val="20"/>
+              </w:rPr>
+              <w:t>4 (dessert)</w:t>
+            </w:r>
+          </w:p>
+        </w:tc>
+        <w:tc>
+          <w:tcPr>
+            <w:tcW w:w="3192" w:type="dxa"/>
+          </w:tcPr>
+          <w:p>
+            <w:pPr>
+              <w:rPr>
+                <w:rFonts w:cstheme="minorHAnsi"/>
+                <w:sz w:val="20"/>
+                <w:szCs w:val="20"/>
+              </w:rPr>
+            </w:pPr>
+            <w:r>
+              <w:rPr>
+                <w:rFonts w:cstheme="minorHAnsi"/>
+                <w:sz w:val="20"/>
+                <w:szCs w:val="20"/>
+              </w:rPr>
+              <w:t>cake</w:t>
+            </w:r>
+          </w:p>
+        </w:tc>
+      </w:tr>
     </w:tbl>
     <w:p>
       <w:pPr>
@@ -1262,7 +1253,6 @@
                 <w:sz w:val="20"/>
                 <w:szCs w:val="20"/>
               </w:rPr>
-              <w:lastRenderedPageBreak/>
               <w:t xml:space="preserve">morning, </w:t>
             </w:r>
             <w:r>
@@ -1329,6 +1319,7 @@
                 <w:sz w:val="20"/>
                 <w:szCs w:val="20"/>
               </w:rPr>
+              <w:lastRenderedPageBreak/>
               <w:t>morning, 1, 2, 2</w:t>
             </w:r>
           </w:p>
@@ -1912,95 +1903,6 @@
     </w:lvl>
   </w:abstractNum>
   <w:abstractNum w:abstractNumId="2" w15:restartNumberingAfterBreak="0">
-    <w:nsid w:val="249B1527"/>
-    <w:multiLevelType w:val="hybridMultilevel"/>
-    <w:tmpl w:val="DEC00FDE"/>
-    <w:lvl w:ilvl="0" w:tplc="0409000F">
-      <w:start w:val="1"/>
-      <w:numFmt w:val="decimal"/>
-      <w:lvlText w:val="%1."/>
-      <w:lvlJc w:val="left"/>
-      <w:pPr>
-        <w:ind w:left="720" w:hanging="360"/>
-      </w:pPr>
-      <w:rPr>
-        <w:rFonts w:hint="default"/>
-      </w:rPr>
-    </w:lvl>
-    <w:lvl w:ilvl="1" w:tplc="04090019" w:tentative="1">
-      <w:start w:val="1"/>
-      <w:numFmt w:val="lowerLetter"/>
-      <w:lvlText w:val="%2."/>
-      <w:lvlJc w:val="left"/>
-      <w:pPr>
-        <w:ind w:left="1440" w:hanging="360"/>
-      </w:pPr>
-    </w:lvl>
-    <w:lvl w:ilvl="2" w:tplc="0409001B" w:tentative="1">
-      <w:start w:val="1"/>
-      <w:numFmt w:val="lowerRoman"/>
-      <w:lvlText w:val="%3."/>
-      <w:lvlJc w:val="right"/>
-      <w:pPr>
-        <w:ind w:left="2160" w:hanging="180"/>
-      </w:pPr>
-    </w:lvl>
-    <w:lvl w:ilvl="3" w:tplc="0409000F" w:tentative="1">
-      <w:start w:val="1"/>
-      <w:numFmt w:val="decimal"/>
-      <w:lvlText w:val="%4."/>
-      <w:lvlJc w:val="left"/>
-      <w:pPr>
-        <w:ind w:left="2880" w:hanging="360"/>
-      </w:pPr>
-    </w:lvl>
-    <w:lvl w:ilvl="4" w:tplc="04090019" w:tentative="1">
-      <w:start w:val="1"/>
-      <w:numFmt w:val="lowerLetter"/>
-      <w:lvlText w:val="%5."/>
-      <w:lvlJc w:val="left"/>
-      <w:pPr>
-        <w:ind w:left="3600" w:hanging="360"/>
-      </w:pPr>
-    </w:lvl>
-    <w:lvl w:ilvl="5" w:tplc="0409001B" w:tentative="1">
-      <w:start w:val="1"/>
-      <w:numFmt w:val="lowerRoman"/>
-      <w:lvlText w:val="%6."/>
-      <w:lvlJc w:val="right"/>
-      <w:pPr>
-        <w:ind w:left="4320" w:hanging="180"/>
-      </w:pPr>
-    </w:lvl>
-    <w:lvl w:ilvl="6" w:tplc="0409000F" w:tentative="1">
-      <w:start w:val="1"/>
-      <w:numFmt w:val="decimal"/>
-      <w:lvlText w:val="%7."/>
-      <w:lvlJc w:val="left"/>
-      <w:pPr>
-        <w:ind w:left="5040" w:hanging="360"/>
-      </w:pPr>
-    </w:lvl>
-    <w:lvl w:ilvl="7" w:tplc="04090019" w:tentative="1">
-      <w:start w:val="1"/>
-      <w:numFmt w:val="lowerLetter"/>
-      <w:lvlText w:val="%8."/>
-      <w:lvlJc w:val="left"/>
-      <w:pPr>
-        <w:ind w:left="5760" w:hanging="360"/>
-      </w:pPr>
-    </w:lvl>
-    <w:lvl w:ilvl="8" w:tplc="0409001B" w:tentative="1">
-      <w:start w:val="1"/>
-      <w:numFmt w:val="lowerRoman"/>
-      <w:lvlText w:val="%9."/>
-      <w:lvlJc w:val="right"/>
-      <w:pPr>
-        <w:ind w:left="6480" w:hanging="180"/>
-      </w:pPr>
-    </w:lvl>
-  </w:abstractNum>
-  <w:abstractNum w:abstractNumId="3" w15:restartNumberingAfterBreak="0">
     <w:nsid w:val="2FB43CAE"/>
     <w:multiLevelType w:val="hybridMultilevel"/>
     <w:tmpl w:val="992CDB3E"/>
@@ -2113,7 +2015,7 @@
       </w:rPr>
     </w:lvl>
   </w:abstractNum>
-  <w:abstractNum w:abstractNumId="4" w15:restartNumberingAfterBreak="0">
+  <w:abstractNum w:abstractNumId="3" w15:restartNumberingAfterBreak="0">
     <w:nsid w:val="63E513B3"/>
     <w:multiLevelType w:val="hybridMultilevel"/>
     <w:tmpl w:val="E5129C38"/>
@@ -2202,7 +2104,7 @@
       </w:pPr>
     </w:lvl>
   </w:abstractNum>
-  <w:abstractNum w:abstractNumId="5" w15:restartNumberingAfterBreak="0">
+  <w:abstractNum w:abstractNumId="4" w15:restartNumberingAfterBreak="0">
     <w:nsid w:val="7E097F59"/>
     <w:multiLevelType w:val="hybridMultilevel"/>
     <w:tmpl w:val="992CDB3E"/>
@@ -2322,15 +2224,12 @@
     <w:abstractNumId w:val="1"/>
   </w:num>
   <w:num w:numId="3">
+    <w:abstractNumId w:val="3"/>
+  </w:num>
+  <w:num w:numId="4">
     <w:abstractNumId w:val="4"/>
   </w:num>
-  <w:num w:numId="4">
-    <w:abstractNumId w:val="5"/>
-  </w:num>
   <w:num w:numId="5">
-    <w:abstractNumId w:val="3"/>
-  </w:num>
-  <w:num w:numId="6">
     <w:abstractNumId w:val="2"/>
   </w:num>
 </w:numbering>

</xml_diff>